<commit_message>
Manuscript v.30 (formula 7 was wrong)
</commit_message>
<xml_diff>
--- a/ANN-SAXS.docx
+++ b/ANN-SAXS.docx
@@ -7,6 +7,12 @@
         <w:pStyle w:val="Title"/>
       </w:pPr>
       <w:r>
+        <w:rPr>
+          <w:lang w:val="en-US"/>
+        </w:rPr>
+        <w:t>-</w:t>
+      </w:r>
+      <w:r>
         <w:t>Artificial neural networks for solution scattering data analysis</w:t>
       </w:r>
       <w:r>
@@ -23,7 +29,19 @@
         <w:rPr>
           <w:lang w:val="de-DE"/>
         </w:rPr>
-        <w:t>D. Molodenskiy</w:t>
+        <w:t>D.</w:t>
+      </w:r>
+      <w:r>
+        <w:rPr>
+          <w:lang w:val="en-US"/>
+        </w:rPr>
+        <w:t>S.</w:t>
+      </w:r>
+      <w:r>
+        <w:rPr>
+          <w:lang w:val="de-DE"/>
+        </w:rPr>
+        <w:t xml:space="preserve"> Molodenskiy</w:t>
       </w:r>
       <w:r>
         <w:rPr>
@@ -36,7 +54,19 @@
         <w:rPr>
           <w:lang w:val="de-DE"/>
         </w:rPr>
-        <w:t>, D. Svergun</w:t>
+        <w:t>, D.</w:t>
+      </w:r>
+      <w:r>
+        <w:rPr>
+          <w:lang w:val="de-DE"/>
+        </w:rPr>
+        <w:t>I.</w:t>
+      </w:r>
+      <w:r>
+        <w:rPr>
+          <w:lang w:val="de-DE"/>
+        </w:rPr>
+        <w:t xml:space="preserve"> Svergun</w:t>
       </w:r>
       <w:r>
         <w:rPr>
@@ -55,7 +85,21 @@
         <w:rPr>
           <w:lang w:val="de-DE"/>
         </w:rPr>
-        <w:t xml:space="preserve"> and A. </w:t>
+        <w:t xml:space="preserve"> and A.</w:t>
+      </w:r>
+      <w:r>
+        <w:rPr>
+          <w:lang w:val="de-DE"/>
+        </w:rPr>
+        <w:t>G.</w:t>
+      </w:r>
+      <w:bookmarkStart w:id="0" w:name="_GoBack"/>
+      <w:bookmarkEnd w:id="0"/>
+      <w:r>
+        <w:rPr>
+          <w:lang w:val="de-DE"/>
+        </w:rPr>
+        <w:t xml:space="preserve"> </w:t>
       </w:r>
       <w:r>
         <w:rPr>
@@ -5227,7 +5271,7 @@
                 <w:rFonts w:ascii="Cambria Math" w:hAnsi="Cambria Math"/>
                 <w:lang w:val="en-US"/>
               </w:rPr>
-              <m:t>2</m:t>
+              <m:t>k</m:t>
             </m:r>
           </m:sup>
         </m:sSup>
@@ -7541,13 +7585,7 @@
         <w:rPr>
           <w:lang w:val="en-US"/>
         </w:rPr>
-        <w:t xml:space="preserve"> used</w:t>
-      </w:r>
-      <w:r>
-        <w:rPr>
-          <w:lang w:val="en-US"/>
-        </w:rPr>
-        <w:t xml:space="preserve"> activation function is called </w:t>
+        <w:t xml:space="preserve"> used activation function is called </w:t>
       </w:r>
       <w:r>
         <w:rPr>
@@ -7571,13 +7609,7 @@
         <w:rPr>
           <w:lang w:val="en-US"/>
         </w:rPr>
-        <w:t xml:space="preserve"> (ReLU)</w:t>
-      </w:r>
-      <w:r>
-        <w:rPr>
-          <w:lang w:val="en-US"/>
-        </w:rPr>
-        <w:t xml:space="preserve"> and</w:t>
+        <w:t xml:space="preserve"> (ReLU) and</w:t>
       </w:r>
       <w:r>
         <w:rPr>
@@ -7619,13 +7651,7 @@
         <w:rPr>
           <w:lang w:val="en-US"/>
         </w:rPr>
-        <w:t>In layman’s terms, o</w:t>
-      </w:r>
-      <w:r>
-        <w:rPr>
-          <w:lang w:val="en-US"/>
-        </w:rPr>
-        <w:t xml:space="preserve">ne can consider a perceptron as an algorithm that can approximate any function and map its input vector </w:t>
+        <w:t xml:space="preserve">In layman’s terms, one can consider a perceptron as an algorithm that can approximate any function and map its input vector </w:t>
       </w:r>
       <w:r>
         <w:rPr>
@@ -7884,19 +7910,7 @@
         <w:rPr>
           <w:lang w:val="en-US"/>
         </w:rPr>
-        <w:t>T</w:t>
-      </w:r>
-      <w:r>
-        <w:rPr>
-          <w:lang w:val="en-US"/>
-        </w:rPr>
-        <w:t xml:space="preserve">he common distribution used </w:t>
-      </w:r>
-      <w:r>
-        <w:rPr>
-          <w:lang w:val="en-US"/>
-        </w:rPr>
-        <w:t>in machine learning is 80% training set, 10% validation set, and 10% test set.</w:t>
+        <w:t>The common distribution used in machine learning is 80% training set, 10% validation set, and 10% test set.</w:t>
       </w:r>
     </w:p>
     <w:p>
@@ -8170,13 +8184,7 @@
         <w:rPr>
           <w:lang w:val="en-US"/>
         </w:rPr>
-        <w:t>used for training</w:t>
-      </w:r>
-      <w:r>
-        <w:rPr>
-          <w:lang w:val="en-US"/>
-        </w:rPr>
-        <w:t xml:space="preserve"> </w:t>
+        <w:t xml:space="preserve">used for training </w:t>
       </w:r>
       <w:r>
         <w:rPr>
@@ -12309,13 +12317,7 @@
         <w:rPr>
           <w:lang w:val="en-US"/>
         </w:rPr>
-        <w:t>(fig.2 (c))</w:t>
-      </w:r>
-      <w:r>
-        <w:rPr>
-          <w:lang w:val="en-US"/>
-        </w:rPr>
-        <w:t xml:space="preserve"> </w:t>
+        <w:t xml:space="preserve">(fig.2 (c)) </w:t>
       </w:r>
       <w:r>
         <w:rPr>
@@ -12384,14 +12386,14 @@
         </w:rPr>
         <w:t xml:space="preserve"> even intrinsically disordered proteins. </w:t>
       </w:r>
-      <w:commentRangeStart w:id="0"/>
-      <w:commentRangeEnd w:id="0"/>
+      <w:commentRangeStart w:id="1"/>
+      <w:commentRangeEnd w:id="1"/>
       <w:r>
         <w:rPr>
           <w:rStyle w:val="CommentReference"/>
           <w:rFonts w:eastAsiaTheme="minorHAnsi" w:cstheme="minorBidi"/>
         </w:rPr>
-        <w:commentReference w:id="0"/>
+        <w:commentReference w:id="1"/>
       </w:r>
       <w:r>
         <w:rPr>
@@ -17361,7 +17363,21 @@
             <w:rStyle w:val="Hyperlink"/>
             <w:lang w:val="en-US"/>
           </w:rPr>
-          <w:t>http://ndbserver.rutgers.edu/</w:t>
+          <w:t>http://ndbserv</w:t>
+        </w:r>
+        <w:r>
+          <w:rPr>
+            <w:rStyle w:val="Hyperlink"/>
+            <w:lang w:val="en-US"/>
+          </w:rPr>
+          <w:t>e</w:t>
+        </w:r>
+        <w:r>
+          <w:rPr>
+            <w:rStyle w:val="Hyperlink"/>
+            <w:lang w:val="en-US"/>
+          </w:rPr>
+          <w:t>r.rutgers.edu/</w:t>
         </w:r>
       </w:hyperlink>
       <w:r>
@@ -21573,31 +21589,7 @@
         <w:rPr>
           <w:lang w:val="en-US"/>
         </w:rPr>
-        <w:t xml:space="preserve"> be smaller than the nomina</w:t>
-      </w:r>
-      <w:r>
-        <w:rPr>
-          <w:lang w:val="en-US"/>
-        </w:rPr>
-        <w:t>l</w:t>
-      </w:r>
-      <w:r>
-        <w:rPr>
-          <w:lang w:val="en-US"/>
-        </w:rPr>
-        <w:t>l</w:t>
-      </w:r>
-      <w:r>
-        <w:rPr>
-          <w:lang w:val="en-US"/>
-        </w:rPr>
-        <w:t>y</w:t>
-      </w:r>
-      <w:r>
-        <w:rPr>
-          <w:lang w:val="en-US"/>
-        </w:rPr>
-        <w:t xml:space="preserve"> recorded one. On </w:t>
+        <w:t xml:space="preserve"> be smaller than the nominally recorded one. On </w:t>
       </w:r>
       <w:r>
         <w:rPr>
@@ -21776,13 +21768,7 @@
         <w:rPr>
           <w:lang w:val="en-US"/>
         </w:rPr>
-        <w:t xml:space="preserve"> </w:t>
-      </w:r>
-      <w:r>
-        <w:rPr>
-          <w:lang w:val="en-US"/>
-        </w:rPr>
-        <w:t xml:space="preserve">was suggested </w:t>
+        <w:t xml:space="preserve"> was suggested </w:t>
       </w:r>
       <w:r>
         <w:rPr>
@@ -22943,25 +22929,7 @@
         <w:rPr>
           <w:lang w:val="en-US"/>
         </w:rPr>
-        <w:t xml:space="preserve">nstrate variable performance depending on the size, shape, chemical nature, and amount of simulated noise. </w:t>
-      </w:r>
-      <w:r>
-        <w:rPr>
-          <w:lang w:val="en-US"/>
-        </w:rPr>
-        <w:t xml:space="preserve"> The comparison of our method</w:t>
-      </w:r>
-      <w:r>
-        <w:rPr>
-          <w:lang w:val="en-US"/>
-        </w:rPr>
-        <w:t xml:space="preserve"> </w:t>
-      </w:r>
-      <w:r>
-        <w:rPr>
-          <w:lang w:val="en-US"/>
-        </w:rPr>
-        <w:t xml:space="preserve">with existing methods demonstrated much higher accuracy and robustness </w:t>
+        <w:t xml:space="preserve">nstrate variable performance depending on the size, shape, chemical nature, and amount of simulated noise.  The comparison of our method with existing methods demonstrated much higher accuracy and robustness </w:t>
       </w:r>
       <w:r>
         <w:rPr>
@@ -23505,15 +23473,7 @@
         <w:rPr>
           <w:lang w:val="en-US"/>
         </w:rPr>
-        <w:t>discussed and the empirical dependen</w:t>
-      </w:r>
-      <w:bookmarkStart w:id="1" w:name="_GoBack"/>
-      <w:bookmarkEnd w:id="1"/>
-      <w:r>
-        <w:rPr>
-          <w:lang w:val="en-US"/>
-        </w:rPr>
-        <w:t xml:space="preserve">ce was established. </w:t>
+        <w:t xml:space="preserve">discussed and the empirical dependence was established. </w:t>
       </w:r>
     </w:p>
     <w:p>
@@ -25450,7 +25410,7 @@
 
 <file path=word/comments.xml><?xml version="1.0" encoding="utf-8"?>
 <w:comments xmlns:wpc="http://schemas.microsoft.com/office/word/2010/wordprocessingCanvas" xmlns:cx="http://schemas.microsoft.com/office/drawing/2014/chartex" xmlns:cx1="http://schemas.microsoft.com/office/drawing/2015/9/8/chartex" xmlns:cx2="http://schemas.microsoft.com/office/drawing/2015/10/21/chartex" xmlns:cx3="http://schemas.microsoft.com/office/drawing/2016/5/9/chartex" xmlns:cx4="http://schemas.microsoft.com/office/drawing/2016/5/10/chartex" xmlns:cx5="http://schemas.microsoft.com/office/drawing/2016/5/11/chartex" xmlns:cx6="http://schemas.microsoft.com/office/drawing/2016/5/12/chartex" xmlns:cx7="http://schemas.microsoft.com/office/drawing/2016/5/13/chartex" xmlns:cx8="http://schemas.microsoft.com/office/drawing/2016/5/14/chartex" xmlns:mc="http://schemas.openxmlformats.org/markup-compatibility/2006" xmlns:aink="http://schemas.microsoft.com/office/drawing/2016/ink" xmlns:am3d="http://schemas.microsoft.com/office/drawing/2017/model3d" xmlns:o="urn:schemas-microsoft-com:office:office" xmlns:r="http://schemas.openxmlformats.org/officeDocument/2006/relationships" xmlns:m="http://schemas.openxmlformats.org/officeDocument/2006/math" xmlns:v="urn:schemas-microsoft-com:vml" xmlns:wp14="http://schemas.microsoft.com/office/word/2010/wordprocessingDrawing" xmlns:wp="http://schemas.openxmlformats.org/drawingml/2006/wordprocessingDrawing" xmlns:w10="urn:schemas-microsoft-com:office:word" xmlns:w="http://schemas.openxmlformats.org/wordprocessingml/2006/main" xmlns:w14="http://schemas.microsoft.com/office/word/2010/wordml" xmlns:w15="http://schemas.microsoft.com/office/word/2012/wordml" xmlns:w16cid="http://schemas.microsoft.com/office/word/2016/wordml/cid" xmlns:w16se="http://schemas.microsoft.com/office/word/2015/wordml/symex" xmlns:wpg="http://schemas.microsoft.com/office/word/2010/wordprocessingGroup" xmlns:wpi="http://schemas.microsoft.com/office/word/2010/wordprocessingInk" xmlns:wne="http://schemas.microsoft.com/office/word/2006/wordml" xmlns:wps="http://schemas.microsoft.com/office/word/2010/wordprocessingShape" mc:Ignorable="w14 w15 w16se w16cid wp14">
-  <w:comment w:id="0" w:author="Дмитрий Молоденский" w:date="2021-07-08T14:04:00Z" w:initials="ДМ">
+  <w:comment w:id="1" w:author="Дмитрий Молоденский" w:date="2021-07-08T14:04:00Z" w:initials="ДМ">
     <w:p>
       <w:pPr>
         <w:pStyle w:val="CommentText"/>
@@ -25979,6 +25939,7 @@
   <w:style w:type="character" w:default="1" w:styleId="DefaultParagraphFont">
     <w:name w:val="Default Paragraph Font"/>
     <w:uiPriority w:val="1"/>
+    <w:semiHidden/>
     <w:unhideWhenUsed/>
   </w:style>
   <w:style w:type="table" w:default="1" w:styleId="TableNormal">
@@ -26298,6 +26259,18 @@
       </w:tblBorders>
     </w:tblPr>
   </w:style>
+  <w:style w:type="character" w:styleId="FollowedHyperlink">
+    <w:name w:val="FollowedHyperlink"/>
+    <w:basedOn w:val="DefaultParagraphFont"/>
+    <w:uiPriority w:val="99"/>
+    <w:semiHidden/>
+    <w:unhideWhenUsed/>
+    <w:rsid w:val="00153E7B"/>
+    <w:rPr>
+      <w:color w:val="954F72" w:themeColor="followedHyperlink"/>
+      <w:u w:val="single"/>
+    </w:rPr>
+  </w:style>
 </w:styles>
 </file>
 
@@ -26601,7 +26574,7 @@
 </file>
 
 <file path=customXml/itemProps1.xml><?xml version="1.0" encoding="utf-8"?>
-<ds:datastoreItem xmlns:ds="http://schemas.openxmlformats.org/officeDocument/2006/customXml" ds:itemID="{7F08A164-15BD-4737-A974-B8CBBEB20E05}">
+<ds:datastoreItem xmlns:ds="http://schemas.openxmlformats.org/officeDocument/2006/customXml" ds:itemID="{2C9A918C-9FFA-4585-BFB5-C1290A6A5E6D}">
   <ds:schemaRefs>
     <ds:schemaRef ds:uri="http://schemas.openxmlformats.org/officeDocument/2006/bibliography"/>
   </ds:schemaRefs>

</xml_diff>